<commit_message>
router for 2 components lesson 19
</commit_message>
<xml_diff>
--- a/textbook.docx
+++ b/textbook.docx
@@ -280,7 +280,7 @@
     </w:p>
     <w:p>
       <w:pPr>
-        <w:spacing w:after="0"/>
+        <w:spacing w:after="0" w:line="240" w:lineRule="auto"/>
         <w:rPr>
           <w:sz w:val="28"/>
           <w:lang w:val="en-US"/>
@@ -341,7 +341,6 @@
       <w:r>
         <w:rPr>
           <w:sz w:val="28"/>
-          <w:lang w:val="en-US"/>
         </w:rPr>
         <w:t xml:space="preserve"> </w:t>
       </w:r>
@@ -357,9 +356,81 @@
       <w:r>
         <w:rPr>
           <w:sz w:val="28"/>
-          <w:lang w:val="en-US"/>
-        </w:rPr>
-        <w:t xml:space="preserve"> part of HTML</w:t>
+        </w:rPr>
+        <w:t xml:space="preserve"> </w:t>
+      </w:r>
+      <w:r>
+        <w:rPr>
+          <w:sz w:val="28"/>
+          <w:lang w:val="en-US"/>
+        </w:rPr>
+        <w:t>part</w:t>
+      </w:r>
+      <w:r>
+        <w:rPr>
+          <w:sz w:val="28"/>
+        </w:rPr>
+        <w:t xml:space="preserve"> </w:t>
+      </w:r>
+      <w:r>
+        <w:rPr>
+          <w:sz w:val="28"/>
+          <w:lang w:val="en-US"/>
+        </w:rPr>
+        <w:t>of</w:t>
+      </w:r>
+      <w:r>
+        <w:rPr>
+          <w:sz w:val="28"/>
+        </w:rPr>
+        <w:t xml:space="preserve"> </w:t>
+      </w:r>
+      <w:r>
+        <w:rPr>
+          <w:sz w:val="28"/>
+          <w:lang w:val="en-US"/>
+        </w:rPr>
+        <w:t>HTML</w:t>
+      </w:r>
+      <w:r>
+        <w:rPr>
+          <w:sz w:val="28"/>
+        </w:rPr>
+        <w:t xml:space="preserve"> </w:t>
+      </w:r>
+    </w:p>
+    <w:p>
+      <w:pPr>
+        <w:spacing w:after="0" w:line="240" w:lineRule="auto"/>
+        <w:rPr>
+          <w:b/>
+          <w:i/>
+          <w:color w:val="FF0000"/>
+          <w:sz w:val="28"/>
+          <w:u w:val="single"/>
+          <w:lang w:val="en-US"/>
+        </w:rPr>
+      </w:pPr>
+      <w:r>
+        <w:rPr>
+          <w:b/>
+          <w:i/>
+          <w:color w:val="FF0000"/>
+          <w:sz w:val="28"/>
+          <w:u w:val="single"/>
+        </w:rPr>
+        <w:t xml:space="preserve">и принимает параметр </w:t>
+      </w:r>
+      <w:r>
+        <w:rPr>
+          <w:b/>
+          <w:i/>
+          <w:color w:val="FF0000"/>
+          <w:sz w:val="28"/>
+          <w:u w:val="single"/>
+          <w:lang w:val="en-US"/>
+        </w:rPr>
+        <w:t>props</w:t>
       </w:r>
     </w:p>
     <w:p>
@@ -450,6 +521,15 @@
         </w:rPr>
         <w:t xml:space="preserve"> /&gt;</w:t>
       </w:r>
+    </w:p>
+    <w:p>
+      <w:pPr>
+        <w:spacing w:after="0"/>
+        <w:rPr>
+          <w:sz w:val="28"/>
+          <w:lang w:val="en-US"/>
+        </w:rPr>
+      </w:pPr>
     </w:p>
     <w:p>
       <w:pPr>
@@ -612,8 +692,8 @@
         </w:rPr>
         <w:drawing>
           <wp:inline distT="0" distB="0" distL="0" distR="0">
-            <wp:extent cx="5502714" cy="1496630"/>
-            <wp:effectExtent l="19050" t="0" r="2736" b="0"/>
+            <wp:extent cx="4578210" cy="1245183"/>
+            <wp:effectExtent l="19050" t="0" r="0" b="0"/>
             <wp:docPr id="7" name="Рисунок 7"/>
             <wp:cNvGraphicFramePr>
               <a:graphicFrameLocks xmlns:a="http://schemas.openxmlformats.org/drawingml/2006/main" noChangeAspect="1"/>
@@ -637,7 +717,7 @@
                   <pic:spPr bwMode="auto">
                     <a:xfrm>
                       <a:off x="0" y="0"/>
-                      <a:ext cx="5501843" cy="1496393"/>
+                      <a:ext cx="4581333" cy="1246032"/>
                     </a:xfrm>
                     <a:prstGeom prst="rect">
                       <a:avLst/>
@@ -1296,8 +1376,8 @@
         </w:rPr>
         <w:drawing>
           <wp:inline distT="0" distB="0" distL="0" distR="0">
-            <wp:extent cx="3335434" cy="1860754"/>
-            <wp:effectExtent l="19050" t="0" r="0" b="0"/>
+            <wp:extent cx="2890864" cy="1612740"/>
+            <wp:effectExtent l="19050" t="0" r="4736" b="0"/>
             <wp:docPr id="2" name="Рисунок 1"/>
             <wp:cNvGraphicFramePr>
               <a:graphicFrameLocks xmlns:a="http://schemas.openxmlformats.org/drawingml/2006/main" noChangeAspect="1"/>
@@ -1321,7 +1401,7 @@
                   <pic:spPr bwMode="auto">
                     <a:xfrm>
                       <a:off x="0" y="0"/>
-                      <a:ext cx="3334953" cy="1860486"/>
+                      <a:ext cx="2893001" cy="1613932"/>
                     </a:xfrm>
                     <a:prstGeom prst="rect">
                       <a:avLst/>
@@ -1340,6 +1420,72 @@
           </wp:inline>
         </w:drawing>
       </w:r>
+      <w:r>
+        <w:rPr>
+          <w:rFonts w:ascii="Arial" w:hAnsi="Arial" w:cs="Arial"/>
+          <w:color w:val="0F0F0F"/>
+          <w:sz w:val="15"/>
+          <w:szCs w:val="11"/>
+          <w:shd w:val="clear" w:color="auto" w:fill="FFFFFF"/>
+        </w:rPr>
+        <w:t xml:space="preserve"> </w:t>
+      </w:r>
+      <w:r>
+        <w:rPr>
+          <w:rFonts w:ascii="Arial" w:hAnsi="Arial" w:cs="Arial"/>
+          <w:noProof/>
+          <w:color w:val="0F0F0F"/>
+          <w:sz w:val="15"/>
+          <w:szCs w:val="11"/>
+          <w:shd w:val="clear" w:color="auto" w:fill="FFFFFF"/>
+          <w:lang w:eastAsia="ru-RU"/>
+        </w:rPr>
+        <w:drawing>
+          <wp:inline distT="0" distB="0" distL="0" distR="0">
+            <wp:extent cx="3606933" cy="2086449"/>
+            <wp:effectExtent l="19050" t="0" r="0" b="0"/>
+            <wp:docPr id="6" name="Рисунок 1"/>
+            <wp:cNvGraphicFramePr>
+              <a:graphicFrameLocks xmlns:a="http://schemas.openxmlformats.org/drawingml/2006/main" noChangeAspect="1"/>
+            </wp:cNvGraphicFramePr>
+            <a:graphic xmlns:a="http://schemas.openxmlformats.org/drawingml/2006/main">
+              <a:graphicData uri="http://schemas.openxmlformats.org/drawingml/2006/picture">
+                <pic:pic xmlns:pic="http://schemas.openxmlformats.org/drawingml/2006/picture">
+                  <pic:nvPicPr>
+                    <pic:cNvPr id="0" name="Picture 1"/>
+                    <pic:cNvPicPr>
+                      <a:picLocks noChangeAspect="1" noChangeArrowheads="1"/>
+                    </pic:cNvPicPr>
+                  </pic:nvPicPr>
+                  <pic:blipFill>
+                    <a:blip r:embed="rId9" cstate="print"/>
+                    <a:srcRect/>
+                    <a:stretch>
+                      <a:fillRect/>
+                    </a:stretch>
+                  </pic:blipFill>
+                  <pic:spPr bwMode="auto">
+                    <a:xfrm>
+                      <a:off x="0" y="0"/>
+                      <a:ext cx="3611001" cy="2088802"/>
+                    </a:xfrm>
+                    <a:prstGeom prst="rect">
+                      <a:avLst/>
+                    </a:prstGeom>
+                    <a:noFill/>
+                    <a:ln w="9525">
+                      <a:noFill/>
+                      <a:miter lim="800000"/>
+                      <a:headEnd/>
+                      <a:tailEnd/>
+                    </a:ln>
+                  </pic:spPr>
+                </pic:pic>
+              </a:graphicData>
+            </a:graphic>
+          </wp:inline>
+        </w:drawing>
+      </w:r>
     </w:p>
     <w:p>
       <w:pPr>
@@ -1350,6 +1496,7 @@
           <w:sz w:val="15"/>
           <w:szCs w:val="11"/>
           <w:shd w:val="clear" w:color="auto" w:fill="FFFFFF"/>
+          <w:lang w:val="en-US"/>
         </w:rPr>
       </w:pPr>
     </w:p>
@@ -1365,6 +1512,129 @@
           <w:lang w:val="en-US"/>
         </w:rPr>
       </w:pPr>
+      <w:r>
+        <w:rPr>
+          <w:rFonts w:ascii="Arial" w:hAnsi="Arial" w:cs="Arial"/>
+          <w:noProof/>
+          <w:color w:val="0F0F0F"/>
+          <w:sz w:val="15"/>
+          <w:szCs w:val="11"/>
+          <w:shd w:val="clear" w:color="auto" w:fill="FFFFFF"/>
+          <w:lang w:eastAsia="ru-RU"/>
+        </w:rPr>
+        <w:drawing>
+          <wp:inline distT="0" distB="0" distL="0" distR="0">
+            <wp:extent cx="3222652" cy="1859112"/>
+            <wp:effectExtent l="19050" t="0" r="0" b="0"/>
+            <wp:docPr id="5" name="Рисунок 7"/>
+            <wp:cNvGraphicFramePr>
+              <a:graphicFrameLocks xmlns:a="http://schemas.openxmlformats.org/drawingml/2006/main" noChangeAspect="1"/>
+            </wp:cNvGraphicFramePr>
+            <a:graphic xmlns:a="http://schemas.openxmlformats.org/drawingml/2006/main">
+              <a:graphicData uri="http://schemas.openxmlformats.org/drawingml/2006/picture">
+                <pic:pic xmlns:pic="http://schemas.openxmlformats.org/drawingml/2006/picture">
+                  <pic:nvPicPr>
+                    <pic:cNvPr id="0" name="Picture 7"/>
+                    <pic:cNvPicPr>
+                      <a:picLocks noChangeAspect="1" noChangeArrowheads="1"/>
+                    </pic:cNvPicPr>
+                  </pic:nvPicPr>
+                  <pic:blipFill>
+                    <a:blip r:embed="rId10" cstate="print"/>
+                    <a:srcRect/>
+                    <a:stretch>
+                      <a:fillRect/>
+                    </a:stretch>
+                  </pic:blipFill>
+                  <pic:spPr bwMode="auto">
+                    <a:xfrm>
+                      <a:off x="0" y="0"/>
+                      <a:ext cx="3222260" cy="1858886"/>
+                    </a:xfrm>
+                    <a:prstGeom prst="rect">
+                      <a:avLst/>
+                    </a:prstGeom>
+                    <a:noFill/>
+                    <a:ln w="9525">
+                      <a:noFill/>
+                      <a:miter lim="800000"/>
+                      <a:headEnd/>
+                      <a:tailEnd/>
+                    </a:ln>
+                  </pic:spPr>
+                </pic:pic>
+              </a:graphicData>
+            </a:graphic>
+          </wp:inline>
+        </w:drawing>
+      </w:r>
+      <w:r>
+        <w:rPr>
+          <w:rFonts w:ascii="Arial" w:hAnsi="Arial" w:cs="Arial"/>
+          <w:color w:val="0F0F0F"/>
+          <w:sz w:val="15"/>
+          <w:szCs w:val="11"/>
+          <w:shd w:val="clear" w:color="auto" w:fill="FFFFFF"/>
+          <w:lang w:val="en-US"/>
+        </w:rPr>
+        <w:t xml:space="preserve"> </w:t>
+      </w:r>
+      <w:r>
+        <w:rPr>
+          <w:rFonts w:ascii="Arial" w:hAnsi="Arial" w:cs="Arial"/>
+          <w:noProof/>
+          <w:color w:val="0F0F0F"/>
+          <w:sz w:val="15"/>
+          <w:szCs w:val="11"/>
+          <w:shd w:val="clear" w:color="auto" w:fill="FFFFFF"/>
+          <w:lang w:eastAsia="ru-RU"/>
+        </w:rPr>
+        <w:drawing>
+          <wp:inline distT="0" distB="0" distL="0" distR="0">
+            <wp:extent cx="2926227" cy="755590"/>
+            <wp:effectExtent l="19050" t="0" r="7473" b="0"/>
+            <wp:docPr id="10" name="Рисунок 10"/>
+            <wp:cNvGraphicFramePr>
+              <a:graphicFrameLocks xmlns:a="http://schemas.openxmlformats.org/drawingml/2006/main" noChangeAspect="1"/>
+            </wp:cNvGraphicFramePr>
+            <a:graphic xmlns:a="http://schemas.openxmlformats.org/drawingml/2006/main">
+              <a:graphicData uri="http://schemas.openxmlformats.org/drawingml/2006/picture">
+                <pic:pic xmlns:pic="http://schemas.openxmlformats.org/drawingml/2006/picture">
+                  <pic:nvPicPr>
+                    <pic:cNvPr id="0" name="Picture 10"/>
+                    <pic:cNvPicPr>
+                      <a:picLocks noChangeAspect="1" noChangeArrowheads="1"/>
+                    </pic:cNvPicPr>
+                  </pic:nvPicPr>
+                  <pic:blipFill>
+                    <a:blip r:embed="rId11" cstate="print"/>
+                    <a:srcRect/>
+                    <a:stretch>
+                      <a:fillRect/>
+                    </a:stretch>
+                  </pic:blipFill>
+                  <pic:spPr bwMode="auto">
+                    <a:xfrm>
+                      <a:off x="0" y="0"/>
+                      <a:ext cx="2925764" cy="755470"/>
+                    </a:xfrm>
+                    <a:prstGeom prst="rect">
+                      <a:avLst/>
+                    </a:prstGeom>
+                    <a:noFill/>
+                    <a:ln w="9525">
+                      <a:noFill/>
+                      <a:miter lim="800000"/>
+                      <a:headEnd/>
+                      <a:tailEnd/>
+                    </a:ln>
+                  </pic:spPr>
+                </pic:pic>
+              </a:graphicData>
+            </a:graphic>
+          </wp:inline>
+        </w:drawing>
+      </w:r>
     </w:p>
     <w:p>
       <w:pPr>
@@ -1383,8 +1653,187 @@
       <w:pPr>
         <w:spacing w:after="0"/>
         <w:rPr>
+          <w:rFonts w:ascii="Arial" w:hAnsi="Arial" w:cs="Arial"/>
+          <w:color w:val="0F0F0F"/>
+          <w:sz w:val="15"/>
+          <w:szCs w:val="11"/>
+          <w:shd w:val="clear" w:color="auto" w:fill="FFFFFF"/>
+        </w:rPr>
+      </w:pPr>
+      <w:r>
+        <w:rPr>
+          <w:rFonts w:ascii="Arial" w:hAnsi="Arial" w:cs="Arial"/>
+          <w:noProof/>
+          <w:color w:val="0F0F0F"/>
+          <w:sz w:val="15"/>
+          <w:szCs w:val="11"/>
+          <w:shd w:val="clear" w:color="auto" w:fill="FFFFFF"/>
+          <w:lang w:eastAsia="ru-RU"/>
+        </w:rPr>
+        <w:drawing>
+          <wp:inline distT="0" distB="0" distL="0" distR="0">
+            <wp:extent cx="3019474" cy="2056137"/>
+            <wp:effectExtent l="19050" t="0" r="9476" b="0"/>
+            <wp:docPr id="13" name="Рисунок 13"/>
+            <wp:cNvGraphicFramePr>
+              <a:graphicFrameLocks xmlns:a="http://schemas.openxmlformats.org/drawingml/2006/main" noChangeAspect="1"/>
+            </wp:cNvGraphicFramePr>
+            <a:graphic xmlns:a="http://schemas.openxmlformats.org/drawingml/2006/main">
+              <a:graphicData uri="http://schemas.openxmlformats.org/drawingml/2006/picture">
+                <pic:pic xmlns:pic="http://schemas.openxmlformats.org/drawingml/2006/picture">
+                  <pic:nvPicPr>
+                    <pic:cNvPr id="0" name="Picture 13"/>
+                    <pic:cNvPicPr>
+                      <a:picLocks noChangeAspect="1" noChangeArrowheads="1"/>
+                    </pic:cNvPicPr>
+                  </pic:nvPicPr>
+                  <pic:blipFill>
+                    <a:blip r:embed="rId12" cstate="print"/>
+                    <a:srcRect/>
+                    <a:stretch>
+                      <a:fillRect/>
+                    </a:stretch>
+                  </pic:blipFill>
+                  <pic:spPr bwMode="auto">
+                    <a:xfrm>
+                      <a:off x="0" y="0"/>
+                      <a:ext cx="3018996" cy="2055812"/>
+                    </a:xfrm>
+                    <a:prstGeom prst="rect">
+                      <a:avLst/>
+                    </a:prstGeom>
+                    <a:noFill/>
+                    <a:ln w="9525">
+                      <a:noFill/>
+                      <a:miter lim="800000"/>
+                      <a:headEnd/>
+                      <a:tailEnd/>
+                    </a:ln>
+                  </pic:spPr>
+                </pic:pic>
+              </a:graphicData>
+            </a:graphic>
+          </wp:inline>
+        </w:drawing>
+      </w:r>
+      <w:r>
+        <w:rPr>
+          <w:rFonts w:ascii="Arial" w:hAnsi="Arial" w:cs="Arial"/>
+          <w:color w:val="0F0F0F"/>
+          <w:sz w:val="15"/>
+          <w:szCs w:val="11"/>
+          <w:shd w:val="clear" w:color="auto" w:fill="FFFFFF"/>
+        </w:rPr>
+        <w:t xml:space="preserve"> </w:t>
+      </w:r>
+      <w:r>
+        <w:rPr>
+          <w:rFonts w:ascii="Arial" w:hAnsi="Arial" w:cs="Arial"/>
+          <w:color w:val="0F0F0F"/>
+          <w:sz w:val="15"/>
+          <w:szCs w:val="11"/>
+          <w:shd w:val="clear" w:color="auto" w:fill="FFFFFF"/>
+        </w:rPr>
+        <w:t xml:space="preserve">из </w:t>
+      </w:r>
+      <w:proofErr w:type="spellStart"/>
+      <w:r>
+        <w:rPr>
+          <w:rFonts w:ascii="Arial" w:hAnsi="Arial" w:cs="Arial"/>
+          <w:color w:val="0F0F0F"/>
+          <w:sz w:val="15"/>
+          <w:szCs w:val="11"/>
+          <w:shd w:val="clear" w:color="auto" w:fill="FFFFFF"/>
+        </w:rPr>
+        <w:t>профайл</w:t>
+      </w:r>
+      <w:proofErr w:type="spellEnd"/>
+      <w:r>
+        <w:rPr>
+          <w:rFonts w:ascii="Arial" w:hAnsi="Arial" w:cs="Arial"/>
+          <w:color w:val="0F0F0F"/>
+          <w:sz w:val="15"/>
+          <w:szCs w:val="11"/>
+          <w:shd w:val="clear" w:color="auto" w:fill="FFFFFF"/>
+        </w:rPr>
+        <w:t xml:space="preserve"> убрать </w:t>
+      </w:r>
+      <w:proofErr w:type="spellStart"/>
+      <w:r>
+        <w:rPr>
+          <w:rFonts w:ascii="Arial" w:hAnsi="Arial" w:cs="Arial"/>
+          <w:color w:val="0F0F0F"/>
+          <w:sz w:val="15"/>
+          <w:szCs w:val="11"/>
+          <w:shd w:val="clear" w:color="auto" w:fill="FFFFFF"/>
+        </w:rPr>
+        <w:t>ссс</w:t>
+      </w:r>
+      <w:proofErr w:type="spellEnd"/>
+      <w:r>
+        <w:rPr>
+          <w:rFonts w:ascii="Arial" w:hAnsi="Arial" w:cs="Arial"/>
+          <w:color w:val="0F0F0F"/>
+          <w:sz w:val="15"/>
+          <w:szCs w:val="11"/>
+          <w:shd w:val="clear" w:color="auto" w:fill="FFFFFF"/>
+        </w:rPr>
+        <w:t xml:space="preserve"> для </w:t>
+      </w:r>
+      <w:proofErr w:type="spellStart"/>
+      <w:r>
+        <w:rPr>
+          <w:rFonts w:ascii="Arial" w:hAnsi="Arial" w:cs="Arial"/>
+          <w:color w:val="0F0F0F"/>
+          <w:sz w:val="15"/>
+          <w:szCs w:val="11"/>
+          <w:shd w:val="clear" w:color="auto" w:fill="FFFFFF"/>
+        </w:rPr>
+        <w:t>фпп-враппер-контент</w:t>
+      </w:r>
+      <w:proofErr w:type="spellEnd"/>
+    </w:p>
+    <w:p>
+      <w:pPr>
+        <w:spacing w:after="0"/>
+        <w:rPr>
+          <w:rFonts w:ascii="Arial" w:hAnsi="Arial" w:cs="Arial"/>
+          <w:color w:val="0F0F0F"/>
+          <w:sz w:val="15"/>
+          <w:szCs w:val="11"/>
+          <w:shd w:val="clear" w:color="auto" w:fill="FFFFFF"/>
+        </w:rPr>
+      </w:pPr>
+    </w:p>
+    <w:p>
+      <w:pPr>
+        <w:spacing w:after="0"/>
+        <w:rPr>
+          <w:rFonts w:ascii="Arial" w:hAnsi="Arial" w:cs="Arial"/>
+          <w:color w:val="0F0F0F"/>
+          <w:sz w:val="15"/>
+          <w:szCs w:val="11"/>
+          <w:shd w:val="clear" w:color="auto" w:fill="FFFFFF"/>
+        </w:rPr>
+      </w:pPr>
+    </w:p>
+    <w:p>
+      <w:pPr>
+        <w:spacing w:after="0"/>
+        <w:rPr>
+          <w:rFonts w:ascii="Arial" w:hAnsi="Arial" w:cs="Arial"/>
+          <w:color w:val="0F0F0F"/>
+          <w:sz w:val="15"/>
+          <w:szCs w:val="11"/>
+          <w:shd w:val="clear" w:color="auto" w:fill="FFFFFF"/>
+        </w:rPr>
+      </w:pPr>
+    </w:p>
+    <w:p>
+      <w:pPr>
+        <w:spacing w:after="0"/>
+        <w:rPr>
           <w:sz w:val="36"/>
-          <w:lang w:val="en-US"/>
         </w:rPr>
       </w:pPr>
     </w:p>

</xml_diff>

<commit_message>
oop does not ok
</commit_message>
<xml_diff>
--- a/textbook.docx
+++ b/textbook.docx
@@ -4463,6 +4463,66 @@
           <w:sz w:val="36"/>
         </w:rPr>
       </w:pPr>
+    </w:p>
+    <w:p>
+      <w:pPr>
+        <w:spacing w:after="0"/>
+        <w:rPr>
+          <w:sz w:val="36"/>
+        </w:rPr>
+      </w:pPr>
+      <w:r>
+        <w:rPr>
+          <w:noProof/>
+          <w:sz w:val="36"/>
+          <w:lang w:eastAsia="ru-RU"/>
+        </w:rPr>
+        <w:drawing>
+          <wp:inline distT="0" distB="0" distL="0" distR="0">
+            <wp:extent cx="3433929" cy="3472572"/>
+            <wp:effectExtent l="19050" t="0" r="0" b="0"/>
+            <wp:docPr id="19" name="Рисунок 1"/>
+            <wp:cNvGraphicFramePr>
+              <a:graphicFrameLocks xmlns:a="http://schemas.openxmlformats.org/drawingml/2006/main" noChangeAspect="1"/>
+            </wp:cNvGraphicFramePr>
+            <a:graphic xmlns:a="http://schemas.openxmlformats.org/drawingml/2006/main">
+              <a:graphicData uri="http://schemas.openxmlformats.org/drawingml/2006/picture">
+                <pic:pic xmlns:pic="http://schemas.openxmlformats.org/drawingml/2006/picture">
+                  <pic:nvPicPr>
+                    <pic:cNvPr id="0" name="Picture 1"/>
+                    <pic:cNvPicPr>
+                      <a:picLocks noChangeAspect="1" noChangeArrowheads="1"/>
+                    </pic:cNvPicPr>
+                  </pic:nvPicPr>
+                  <pic:blipFill>
+                    <a:blip r:embed="rId23" cstate="print"/>
+                    <a:srcRect/>
+                    <a:stretch>
+                      <a:fillRect/>
+                    </a:stretch>
+                  </pic:blipFill>
+                  <pic:spPr bwMode="auto">
+                    <a:xfrm>
+                      <a:off x="0" y="0"/>
+                      <a:ext cx="3434020" cy="3472664"/>
+                    </a:xfrm>
+                    <a:prstGeom prst="rect">
+                      <a:avLst/>
+                    </a:prstGeom>
+                    <a:noFill/>
+                    <a:ln w="9525">
+                      <a:noFill/>
+                      <a:miter lim="800000"/>
+                      <a:headEnd/>
+                      <a:tailEnd/>
+                    </a:ln>
+                  </pic:spPr>
+                </pic:pic>
+              </a:graphicData>
+            </a:graphic>
+          </wp:inline>
+        </w:drawing>
+      </w:r>
     </w:p>
     <w:sectPr>
       <w:pgSz w:w="11906" w:h="16838"/>

</xml_diff>

<commit_message>
context API custom train
</commit_message>
<xml_diff>
--- a/textbook.docx
+++ b/textbook.docx
@@ -5167,55 +5167,265 @@
         <w:rPr>
           <w:b/>
           <w:i/>
+          <w:lang w:val="en-US"/>
+        </w:rPr>
+      </w:pPr>
+      <w:proofErr w:type="spellStart"/>
+      <w:r>
+        <w:rPr>
+          <w:b/>
+          <w:i/>
+          <w:lang w:val="en-US"/>
+        </w:rPr>
+        <w:t>Reduser</w:t>
+      </w:r>
+      <w:proofErr w:type="spellEnd"/>
+      <w:r>
+        <w:rPr>
+          <w:b/>
+          <w:i/>
+          <w:lang w:val="en-US"/>
+        </w:rPr>
+        <w:t xml:space="preserve"> – </w:t>
+      </w:r>
+      <w:r>
+        <w:rPr>
+          <w:b/>
+          <w:i/>
+        </w:rPr>
+        <w:t>чистая</w:t>
+      </w:r>
+      <w:r>
+        <w:rPr>
+          <w:b/>
+          <w:i/>
+          <w:lang w:val="en-US"/>
+        </w:rPr>
+        <w:t xml:space="preserve"> </w:t>
+      </w:r>
+      <w:r>
+        <w:rPr>
+          <w:b/>
+          <w:i/>
+        </w:rPr>
+        <w:t>функция</w:t>
+      </w:r>
+      <w:r>
+        <w:rPr>
+          <w:b/>
+          <w:i/>
+          <w:lang w:val="en-US"/>
+        </w:rPr>
+        <w:t xml:space="preserve"> </w:t>
+      </w:r>
+      <w:r>
+        <w:rPr>
+          <w:b/>
+          <w:i/>
+        </w:rPr>
+        <w:t>принимает</w:t>
+      </w:r>
+      <w:r>
+        <w:rPr>
+          <w:b/>
+          <w:i/>
+          <w:lang w:val="en-US"/>
+        </w:rPr>
+        <w:t xml:space="preserve"> </w:t>
+      </w:r>
+      <w:proofErr w:type="spellStart"/>
+      <w:r>
+        <w:rPr>
+          <w:b/>
+          <w:i/>
+          <w:highlight w:val="yellow"/>
+          <w:lang w:val="en-US"/>
+        </w:rPr>
+        <w:t>state+action</w:t>
+      </w:r>
+      <w:proofErr w:type="spellEnd"/>
+      <w:r>
+        <w:rPr>
+          <w:b/>
+          <w:i/>
+          <w:lang w:val="en-US"/>
+        </w:rPr>
+        <w:t xml:space="preserve"> </w:t>
+      </w:r>
+      <w:proofErr w:type="spellStart"/>
+      <w:r>
+        <w:rPr>
+          <w:b/>
+          <w:i/>
+          <w:lang w:val="en-US"/>
+        </w:rPr>
+        <w:t>returnes</w:t>
+      </w:r>
+      <w:proofErr w:type="spellEnd"/>
+      <w:r>
+        <w:rPr>
+          <w:b/>
+          <w:i/>
+          <w:lang w:val="en-US"/>
+        </w:rPr>
+        <w:t xml:space="preserve"> </w:t>
+      </w:r>
+      <w:r>
+        <w:rPr>
+          <w:b/>
+          <w:i/>
+          <w:highlight w:val="yellow"/>
+          <w:lang w:val="en-US"/>
+        </w:rPr>
+        <w:t>new state</w:t>
+      </w:r>
+    </w:p>
+    <w:p>
+      <w:pPr>
+        <w:spacing w:after="0"/>
+        <w:rPr>
+          <w:b/>
+          <w:i/>
+          <w:lang w:val="en-US"/>
+        </w:rPr>
+      </w:pPr>
+    </w:p>
+    <w:p>
+      <w:pPr>
+        <w:spacing w:after="0"/>
+        <w:rPr>
+          <w:b/>
+          <w:i/>
           <w:sz w:val="24"/>
-          <w:lang w:val="en-US"/>
-        </w:rPr>
-      </w:pPr>
-      <w:proofErr w:type="spellStart"/>
-      <w:r>
-        <w:rPr>
-          <w:b/>
-          <w:i/>
-          <w:lang w:val="en-US"/>
-        </w:rPr>
-        <w:t>Reduser</w:t>
-      </w:r>
-      <w:proofErr w:type="spellEnd"/>
-      <w:r>
-        <w:rPr>
-          <w:b/>
-          <w:i/>
-          <w:lang w:val="en-US"/>
-        </w:rPr>
-        <w:t xml:space="preserve"> – </w:t>
-      </w:r>
-      <w:r>
-        <w:rPr>
-          <w:b/>
-          <w:i/>
-        </w:rPr>
-        <w:t>чистая</w:t>
-      </w:r>
-      <w:r>
-        <w:rPr>
-          <w:b/>
-          <w:i/>
-          <w:lang w:val="en-US"/>
+        </w:rPr>
+      </w:pPr>
+      <w:r>
+        <w:rPr>
+          <w:b/>
+          <w:i/>
+          <w:noProof/>
+          <w:sz w:val="24"/>
+          <w:lang w:eastAsia="ru-RU"/>
+        </w:rPr>
+        <w:drawing>
+          <wp:inline distT="0" distB="0" distL="0" distR="0">
+            <wp:extent cx="1751965" cy="255905"/>
+            <wp:effectExtent l="19050" t="0" r="635" b="0"/>
+            <wp:docPr id="23" name="Рисунок 1"/>
+            <wp:cNvGraphicFramePr>
+              <a:graphicFrameLocks xmlns:a="http://schemas.openxmlformats.org/drawingml/2006/main" noChangeAspect="1"/>
+            </wp:cNvGraphicFramePr>
+            <a:graphic xmlns:a="http://schemas.openxmlformats.org/drawingml/2006/main">
+              <a:graphicData uri="http://schemas.openxmlformats.org/drawingml/2006/picture">
+                <pic:pic xmlns:pic="http://schemas.openxmlformats.org/drawingml/2006/picture">
+                  <pic:nvPicPr>
+                    <pic:cNvPr id="0" name="Picture 1"/>
+                    <pic:cNvPicPr>
+                      <a:picLocks noChangeAspect="1" noChangeArrowheads="1"/>
+                    </pic:cNvPicPr>
+                  </pic:nvPicPr>
+                  <pic:blipFill>
+                    <a:blip r:embed="rId26" cstate="print"/>
+                    <a:srcRect/>
+                    <a:stretch>
+                      <a:fillRect/>
+                    </a:stretch>
+                  </pic:blipFill>
+                  <pic:spPr bwMode="auto">
+                    <a:xfrm>
+                      <a:off x="0" y="0"/>
+                      <a:ext cx="1751965" cy="255905"/>
+                    </a:xfrm>
+                    <a:prstGeom prst="rect">
+                      <a:avLst/>
+                    </a:prstGeom>
+                    <a:noFill/>
+                    <a:ln w="9525">
+                      <a:noFill/>
+                      <a:miter lim="800000"/>
+                      <a:headEnd/>
+                      <a:tailEnd/>
+                    </a:ln>
+                  </pic:spPr>
+                </pic:pic>
+              </a:graphicData>
+            </a:graphic>
+          </wp:inline>
+        </w:drawing>
+      </w:r>
+      <w:r>
+        <w:rPr>
+          <w:b/>
+          <w:i/>
+          <w:sz w:val="24"/>
         </w:rPr>
         <w:t xml:space="preserve"> </w:t>
       </w:r>
-      <w:r>
-        <w:rPr>
-          <w:b/>
-          <w:i/>
-        </w:rPr>
-        <w:t>функция</w:t>
-      </w:r>
-      <w:r>
-        <w:rPr>
-          <w:b/>
-          <w:i/>
-          <w:lang w:val="en-US"/>
+      <w:proofErr w:type="gramStart"/>
+      <w:r>
+        <w:rPr>
+          <w:b/>
+          <w:i/>
+          <w:sz w:val="24"/>
+          <w:lang w:val="en-US"/>
+        </w:rPr>
+        <w:t>connect</w:t>
+      </w:r>
+      <w:r>
+        <w:rPr>
+          <w:b/>
+          <w:i/>
+          <w:sz w:val="24"/>
+        </w:rPr>
+        <w:t>(</w:t>
+      </w:r>
+      <w:proofErr w:type="gramEnd"/>
+      <w:r>
+        <w:rPr>
+          <w:b/>
+          <w:i/>
+          <w:sz w:val="24"/>
+        </w:rPr>
+        <w:t xml:space="preserve">) </w:t>
+      </w:r>
+      <w:r>
+        <w:rPr>
+          <w:b/>
+          <w:i/>
+          <w:sz w:val="24"/>
+        </w:rPr>
+        <w:t xml:space="preserve">вернет </w:t>
+      </w:r>
+      <w:r>
+        <w:rPr>
+          <w:b/>
+          <w:i/>
+          <w:sz w:val="24"/>
+          <w:lang w:val="en-US"/>
+        </w:rPr>
+        <w:t>f</w:t>
+      </w:r>
+      <w:r>
+        <w:rPr>
+          <w:b/>
+          <w:i/>
+          <w:sz w:val="24"/>
+        </w:rPr>
+        <w:t>1</w:t>
+      </w:r>
+      <w:r>
+        <w:rPr>
+          <w:b/>
+          <w:i/>
+          <w:sz w:val="24"/>
+        </w:rPr>
+        <w:t>, и уже для</w:t>
+      </w:r>
+      <w:r>
+        <w:rPr>
+          <w:b/>
+          <w:i/>
+          <w:sz w:val="24"/>
         </w:rPr>
         <w:t xml:space="preserve"> </w:t>
       </w:r>
@@ -5223,62 +5433,43 @@
         <w:rPr>
           <w:b/>
           <w:i/>
-        </w:rPr>
-        <w:t>принимает</w:t>
-      </w:r>
-      <w:r>
-        <w:rPr>
-          <w:b/>
-          <w:i/>
-          <w:lang w:val="en-US"/>
-        </w:rPr>
-        <w:t xml:space="preserve"> </w:t>
-      </w:r>
-      <w:proofErr w:type="spellStart"/>
-      <w:r>
-        <w:rPr>
-          <w:b/>
-          <w:i/>
-          <w:highlight w:val="yellow"/>
-          <w:lang w:val="en-US"/>
-        </w:rPr>
-        <w:t>state+action</w:t>
-      </w:r>
-      <w:proofErr w:type="spellEnd"/>
-      <w:r>
-        <w:rPr>
-          <w:b/>
-          <w:i/>
-          <w:lang w:val="en-US"/>
-        </w:rPr>
-        <w:t xml:space="preserve"> </w:t>
-      </w:r>
-      <w:proofErr w:type="spellStart"/>
-      <w:r>
-        <w:rPr>
-          <w:b/>
-          <w:i/>
-          <w:lang w:val="en-US"/>
-        </w:rPr>
-        <w:t>returnes</w:t>
-      </w:r>
-      <w:proofErr w:type="spellEnd"/>
-      <w:r>
-        <w:rPr>
-          <w:b/>
-          <w:i/>
-          <w:lang w:val="en-US"/>
-        </w:rPr>
-        <w:t xml:space="preserve"> </w:t>
-      </w:r>
-      <w:r>
-        <w:rPr>
-          <w:b/>
-          <w:i/>
-          <w:highlight w:val="yellow"/>
-          <w:lang w:val="en-US"/>
-        </w:rPr>
-        <w:t>new state</w:t>
+          <w:sz w:val="24"/>
+          <w:lang w:val="en-US"/>
+        </w:rPr>
+        <w:t>f</w:t>
+      </w:r>
+      <w:r>
+        <w:rPr>
+          <w:b/>
+          <w:i/>
+          <w:sz w:val="24"/>
+        </w:rPr>
+        <w:t xml:space="preserve">1 </w:t>
+      </w:r>
+      <w:r>
+        <w:rPr>
+          <w:b/>
+          <w:i/>
+          <w:sz w:val="24"/>
+        </w:rPr>
+        <w:t xml:space="preserve">мы даем вторые скобки = </w:t>
+      </w:r>
+      <w:r>
+        <w:rPr>
+          <w:b/>
+          <w:i/>
+          <w:sz w:val="24"/>
+          <w:lang w:val="en-US"/>
+        </w:rPr>
+        <w:t>f</w:t>
+      </w:r>
+      <w:r>
+        <w:rPr>
+          <w:b/>
+          <w:i/>
+          <w:sz w:val="24"/>
+        </w:rPr>
+        <w:t>1()</w:t>
       </w:r>
     </w:p>
     <w:p>
@@ -5286,7 +5477,6 @@
         <w:spacing w:after="0"/>
         <w:rPr>
           <w:sz w:val="20"/>
-          <w:lang w:val="en-US"/>
         </w:rPr>
       </w:pPr>
     </w:p>
@@ -5322,7 +5512,7 @@
                     </pic:cNvPicPr>
                   </pic:nvPicPr>
                   <pic:blipFill>
-                    <a:blip r:embed="rId26" cstate="print"/>
+                    <a:blip r:embed="rId27" cstate="print"/>
                     <a:srcRect/>
                     <a:stretch>
                       <a:fillRect/>

</xml_diff>